<commit_message>
cambio en tabla de contenido
</commit_message>
<xml_diff>
--- a/documentos/documentacion proyecto.docx
+++ b/documentos/documentacion proyecto.docx
@@ -85,7 +85,7 @@
           <w:r>
             <w:fldChar w:fldCharType="separate"/>
           </w:r>
-          <w:hyperlink w:anchor="_Toc451960598" w:history="1">
+          <w:hyperlink w:anchor="_Toc452452486" w:history="1">
             <w:r>
               <w:rPr>
                 <w:rStyle w:val="Hipervnculo"/>
@@ -112,7 +112,7 @@
                 <w:noProof/>
                 <w:webHidden/>
               </w:rPr>
-              <w:instrText xml:space="preserve"> PAGEREF _Toc451960598 \h </w:instrText>
+              <w:instrText xml:space="preserve"> PAGEREF _Toc452452486 \h </w:instrText>
             </w:r>
             <w:r>
               <w:rPr>
@@ -156,7 +156,7 @@
               <w:lang w:eastAsia="es-CO"/>
             </w:rPr>
           </w:pPr>
-          <w:hyperlink w:anchor="_Toc451960599" w:history="1">
+          <w:hyperlink w:anchor="_Toc452452487" w:history="1">
             <w:r>
               <w:rPr>
                 <w:rStyle w:val="Hipervnculo"/>
@@ -183,7 +183,7 @@
                 <w:noProof/>
                 <w:webHidden/>
               </w:rPr>
-              <w:instrText xml:space="preserve"> PAGEREF _Toc451960599 \h </w:instrText>
+              <w:instrText xml:space="preserve"> PAGEREF _Toc452452487 \h </w:instrText>
             </w:r>
             <w:r>
               <w:rPr>
@@ -227,7 +227,7 @@
               <w:lang w:eastAsia="es-CO"/>
             </w:rPr>
           </w:pPr>
-          <w:hyperlink w:anchor="_Toc451960600" w:history="1">
+          <w:hyperlink w:anchor="_Toc452452488" w:history="1">
             <w:r>
               <w:rPr>
                 <w:rStyle w:val="Hipervnculo"/>
@@ -254,7 +254,7 @@
                 <w:noProof/>
                 <w:webHidden/>
               </w:rPr>
-              <w:instrText xml:space="preserve"> PAGEREF _Toc451960600 \h </w:instrText>
+              <w:instrText xml:space="preserve"> PAGEREF _Toc452452488 \h </w:instrText>
             </w:r>
             <w:r>
               <w:rPr>
@@ -298,7 +298,7 @@
               <w:lang w:eastAsia="es-CO"/>
             </w:rPr>
           </w:pPr>
-          <w:hyperlink w:anchor="_Toc451960601" w:history="1">
+          <w:hyperlink w:anchor="_Toc452452489" w:history="1">
             <w:r>
               <w:rPr>
                 <w:rStyle w:val="Hipervnculo"/>
@@ -325,7 +325,7 @@
                 <w:noProof/>
                 <w:webHidden/>
               </w:rPr>
-              <w:instrText xml:space="preserve"> PAGEREF _Toc451960601 \h </w:instrText>
+              <w:instrText xml:space="preserve"> PAGEREF _Toc452452489 \h </w:instrText>
             </w:r>
             <w:r>
               <w:rPr>
@@ -369,7 +369,7 @@
               <w:lang w:eastAsia="es-CO"/>
             </w:rPr>
           </w:pPr>
-          <w:hyperlink w:anchor="_Toc451960602" w:history="1">
+          <w:hyperlink w:anchor="_Toc452452490" w:history="1">
             <w:r>
               <w:rPr>
                 <w:rStyle w:val="Hipervnculo"/>
@@ -396,7 +396,7 @@
                 <w:noProof/>
                 <w:webHidden/>
               </w:rPr>
-              <w:instrText xml:space="preserve"> PAGEREF _Toc451960602 \h </w:instrText>
+              <w:instrText xml:space="preserve"> PAGEREF _Toc452452490 \h </w:instrText>
             </w:r>
             <w:r>
               <w:rPr>
@@ -440,7 +440,7 @@
               <w:lang w:eastAsia="es-CO"/>
             </w:rPr>
           </w:pPr>
-          <w:hyperlink w:anchor="_Toc451960603" w:history="1">
+          <w:hyperlink w:anchor="_Toc452452491" w:history="1">
             <w:r>
               <w:rPr>
                 <w:rStyle w:val="Hipervnculo"/>
@@ -467,7 +467,7 @@
                 <w:noProof/>
                 <w:webHidden/>
               </w:rPr>
-              <w:instrText xml:space="preserve"> PAGEREF _Toc451960603 \h </w:instrText>
+              <w:instrText xml:space="preserve"> PAGEREF _Toc452452491 \h </w:instrText>
             </w:r>
             <w:r>
               <w:rPr>
@@ -511,7 +511,7 @@
               <w:lang w:eastAsia="es-CO"/>
             </w:rPr>
           </w:pPr>
-          <w:hyperlink w:anchor="_Toc451960604" w:history="1">
+          <w:hyperlink w:anchor="_Toc452452492" w:history="1">
             <w:r>
               <w:rPr>
                 <w:rStyle w:val="Hipervnculo"/>
@@ -538,7 +538,7 @@
                 <w:noProof/>
                 <w:webHidden/>
               </w:rPr>
-              <w:instrText xml:space="preserve"> PAGEREF _Toc451960604 \h </w:instrText>
+              <w:instrText xml:space="preserve"> PAGEREF _Toc452452492 \h </w:instrText>
             </w:r>
             <w:r>
               <w:rPr>
@@ -582,7 +582,7 @@
               <w:lang w:eastAsia="es-CO"/>
             </w:rPr>
           </w:pPr>
-          <w:hyperlink w:anchor="_Toc451960605" w:history="1">
+          <w:hyperlink w:anchor="_Toc452452493" w:history="1">
             <w:r>
               <w:rPr>
                 <w:rStyle w:val="Hipervnculo"/>
@@ -609,7 +609,7 @@
                 <w:noProof/>
                 <w:webHidden/>
               </w:rPr>
-              <w:instrText xml:space="preserve"> PAGEREF _Toc451960605 \h </w:instrText>
+              <w:instrText xml:space="preserve"> PAGEREF _Toc452452493 \h </w:instrText>
             </w:r>
             <w:r>
               <w:rPr>
@@ -653,7 +653,7 @@
               <w:lang w:eastAsia="es-CO"/>
             </w:rPr>
           </w:pPr>
-          <w:hyperlink w:anchor="_Toc451960606" w:history="1">
+          <w:hyperlink w:anchor="_Toc452452494" w:history="1">
             <w:r>
               <w:rPr>
                 <w:rStyle w:val="Hipervnculo"/>
@@ -680,7 +680,7 @@
                 <w:noProof/>
                 <w:webHidden/>
               </w:rPr>
-              <w:instrText xml:space="preserve"> PAGEREF _Toc451960606 \h </w:instrText>
+              <w:instrText xml:space="preserve"> PAGEREF _Toc452452494 \h </w:instrText>
             </w:r>
             <w:r>
               <w:rPr>
@@ -724,7 +724,7 @@
               <w:lang w:eastAsia="es-CO"/>
             </w:rPr>
           </w:pPr>
-          <w:hyperlink w:anchor="_Toc451960607" w:history="1">
+          <w:hyperlink w:anchor="_Toc452452495" w:history="1">
             <w:r>
               <w:rPr>
                 <w:rStyle w:val="Hipervnculo"/>
@@ -751,7 +751,7 @@
                 <w:noProof/>
                 <w:webHidden/>
               </w:rPr>
-              <w:instrText xml:space="preserve"> PAGEREF _Toc451960607 \h </w:instrText>
+              <w:instrText xml:space="preserve"> PAGEREF _Toc452452495 \h </w:instrText>
             </w:r>
             <w:r>
               <w:rPr>
@@ -795,7 +795,7 @@
               <w:lang w:eastAsia="es-CO"/>
             </w:rPr>
           </w:pPr>
-          <w:hyperlink w:anchor="_Toc451960608" w:history="1">
+          <w:hyperlink w:anchor="_Toc452452496" w:history="1">
             <w:r>
               <w:rPr>
                 <w:rStyle w:val="Hipervnculo"/>
@@ -822,7 +822,7 @@
                 <w:noProof/>
                 <w:webHidden/>
               </w:rPr>
-              <w:instrText xml:space="preserve"> PAGEREF _Toc451960608 \h </w:instrText>
+              <w:instrText xml:space="preserve"> PAGEREF _Toc452452496 \h </w:instrText>
             </w:r>
             <w:r>
               <w:rPr>
@@ -866,7 +866,7 @@
               <w:lang w:eastAsia="es-CO"/>
             </w:rPr>
           </w:pPr>
-          <w:hyperlink w:anchor="_Toc451960609" w:history="1">
+          <w:hyperlink w:anchor="_Toc452452497" w:history="1">
             <w:r>
               <w:rPr>
                 <w:rStyle w:val="Hipervnculo"/>
@@ -893,7 +893,7 @@
                 <w:noProof/>
                 <w:webHidden/>
               </w:rPr>
-              <w:instrText xml:space="preserve"> PAGEREF _Toc451960609 \h </w:instrText>
+              <w:instrText xml:space="preserve"> PAGEREF _Toc452452497 \h </w:instrText>
             </w:r>
             <w:r>
               <w:rPr>
@@ -937,7 +937,7 @@
               <w:lang w:eastAsia="es-CO"/>
             </w:rPr>
           </w:pPr>
-          <w:hyperlink w:anchor="_Toc451960610" w:history="1">
+          <w:hyperlink w:anchor="_Toc452452498" w:history="1">
             <w:r>
               <w:rPr>
                 <w:rStyle w:val="Hipervnculo"/>
@@ -964,7 +964,7 @@
                 <w:noProof/>
                 <w:webHidden/>
               </w:rPr>
-              <w:instrText xml:space="preserve"> PAGEREF _Toc451960610 \h </w:instrText>
+              <w:instrText xml:space="preserve"> PAGEREF _Toc452452498 \h </w:instrText>
             </w:r>
             <w:r>
               <w:rPr>
@@ -1008,7 +1008,7 @@
               <w:lang w:eastAsia="es-CO"/>
             </w:rPr>
           </w:pPr>
-          <w:hyperlink w:anchor="_Toc451960611" w:history="1">
+          <w:hyperlink w:anchor="_Toc452452499" w:history="1">
             <w:r>
               <w:rPr>
                 <w:rStyle w:val="Hipervnculo"/>
@@ -1035,7 +1035,7 @@
                 <w:noProof/>
                 <w:webHidden/>
               </w:rPr>
-              <w:instrText xml:space="preserve"> PAGEREF _Toc451960611 \h </w:instrText>
+              <w:instrText xml:space="preserve"> PAGEREF _Toc452452499 \h </w:instrText>
             </w:r>
             <w:r>
               <w:rPr>
@@ -1079,7 +1079,7 @@
               <w:lang w:eastAsia="es-CO"/>
             </w:rPr>
           </w:pPr>
-          <w:hyperlink w:anchor="_Toc451960612" w:history="1">
+          <w:hyperlink w:anchor="_Toc452452500" w:history="1">
             <w:r>
               <w:rPr>
                 <w:rStyle w:val="Hipervnculo"/>
@@ -1106,7 +1106,7 @@
                 <w:noProof/>
                 <w:webHidden/>
               </w:rPr>
-              <w:instrText xml:space="preserve"> PAGEREF _Toc451960612 \h </w:instrText>
+              <w:instrText xml:space="preserve"> PAGEREF _Toc452452500 \h </w:instrText>
             </w:r>
             <w:r>
               <w:rPr>
@@ -1150,7 +1150,7 @@
               <w:lang w:eastAsia="es-CO"/>
             </w:rPr>
           </w:pPr>
-          <w:hyperlink w:anchor="_Toc451960613" w:history="1">
+          <w:hyperlink w:anchor="_Toc452452501" w:history="1">
             <w:r>
               <w:rPr>
                 <w:rStyle w:val="Hipervnculo"/>
@@ -1177,7 +1177,7 @@
                 <w:noProof/>
                 <w:webHidden/>
               </w:rPr>
-              <w:instrText xml:space="preserve"> PAGEREF _Toc451960613 \h </w:instrText>
+              <w:instrText xml:space="preserve"> PAGEREF _Toc452452501 \h </w:instrText>
             </w:r>
             <w:r>
               <w:rPr>
@@ -1221,7 +1221,7 @@
               <w:lang w:eastAsia="es-CO"/>
             </w:rPr>
           </w:pPr>
-          <w:hyperlink w:anchor="_Toc451960614" w:history="1">
+          <w:hyperlink w:anchor="_Toc452452502" w:history="1">
             <w:r>
               <w:rPr>
                 <w:rStyle w:val="Hipervnculo"/>
@@ -1248,7 +1248,7 @@
                 <w:noProof/>
                 <w:webHidden/>
               </w:rPr>
-              <w:instrText xml:space="preserve"> PAGEREF _Toc451960614 \h </w:instrText>
+              <w:instrText xml:space="preserve"> PAGEREF _Toc452452502 \h </w:instrText>
             </w:r>
             <w:r>
               <w:rPr>
@@ -1292,7 +1292,7 @@
               <w:lang w:eastAsia="es-CO"/>
             </w:rPr>
           </w:pPr>
-          <w:hyperlink w:anchor="_Toc451960615" w:history="1">
+          <w:hyperlink w:anchor="_Toc452452503" w:history="1">
             <w:r>
               <w:rPr>
                 <w:rStyle w:val="Hipervnculo"/>
@@ -1319,7 +1319,7 @@
                 <w:noProof/>
                 <w:webHidden/>
               </w:rPr>
-              <w:instrText xml:space="preserve"> PAGEREF _Toc451960615 \h </w:instrText>
+              <w:instrText xml:space="preserve"> PAGEREF _Toc452452503 \h </w:instrText>
             </w:r>
             <w:r>
               <w:rPr>
@@ -1363,7 +1363,7 @@
               <w:lang w:eastAsia="es-CO"/>
             </w:rPr>
           </w:pPr>
-          <w:hyperlink w:anchor="_Toc451960616" w:history="1">
+          <w:hyperlink w:anchor="_Toc452452504" w:history="1">
             <w:r>
               <w:rPr>
                 <w:rStyle w:val="Hipervnculo"/>
@@ -1390,7 +1390,7 @@
                 <w:noProof/>
                 <w:webHidden/>
               </w:rPr>
-              <w:instrText xml:space="preserve"> PAGEREF _Toc451960616 \h </w:instrText>
+              <w:instrText xml:space="preserve"> PAGEREF _Toc452452504 \h </w:instrText>
             </w:r>
             <w:r>
               <w:rPr>
@@ -1434,7 +1434,7 @@
               <w:lang w:eastAsia="es-CO"/>
             </w:rPr>
           </w:pPr>
-          <w:hyperlink w:anchor="_Toc451960617" w:history="1">
+          <w:hyperlink w:anchor="_Toc452452505" w:history="1">
             <w:r>
               <w:rPr>
                 <w:rStyle w:val="Hipervnculo"/>
@@ -1461,7 +1461,7 @@
                 <w:noProof/>
                 <w:webHidden/>
               </w:rPr>
-              <w:instrText xml:space="preserve"> PAGEREF _Toc451960617 \h </w:instrText>
+              <w:instrText xml:space="preserve"> PAGEREF _Toc452452505 \h </w:instrText>
             </w:r>
             <w:r>
               <w:rPr>
@@ -1505,7 +1505,7 @@
               <w:lang w:eastAsia="es-CO"/>
             </w:rPr>
           </w:pPr>
-          <w:hyperlink w:anchor="_Toc451960618" w:history="1">
+          <w:hyperlink w:anchor="_Toc452452506" w:history="1">
             <w:r>
               <w:rPr>
                 <w:rStyle w:val="Hipervnculo"/>
@@ -1532,7 +1532,7 @@
                 <w:noProof/>
                 <w:webHidden/>
               </w:rPr>
-              <w:instrText xml:space="preserve"> PAGEREF _Toc451960618 \h </w:instrText>
+              <w:instrText xml:space="preserve"> PAGEREF _Toc452452506 \h </w:instrText>
             </w:r>
             <w:r>
               <w:rPr>
@@ -1576,7 +1576,7 @@
               <w:lang w:eastAsia="es-CO"/>
             </w:rPr>
           </w:pPr>
-          <w:hyperlink w:anchor="_Toc451960619" w:history="1">
+          <w:hyperlink w:anchor="_Toc452452507" w:history="1">
             <w:r>
               <w:rPr>
                 <w:rStyle w:val="Hipervnculo"/>
@@ -1603,7 +1603,7 @@
                 <w:noProof/>
                 <w:webHidden/>
               </w:rPr>
-              <w:instrText xml:space="preserve"> PAGEREF _Toc451960619 \h </w:instrText>
+              <w:instrText xml:space="preserve"> PAGEREF _Toc452452507 \h </w:instrText>
             </w:r>
             <w:r>
               <w:rPr>
@@ -1647,7 +1647,7 @@
               <w:lang w:eastAsia="es-CO"/>
             </w:rPr>
           </w:pPr>
-          <w:hyperlink w:anchor="_Toc451960620" w:history="1">
+          <w:hyperlink w:anchor="_Toc452452508" w:history="1">
             <w:r>
               <w:rPr>
                 <w:rStyle w:val="Hipervnculo"/>
@@ -1674,7 +1674,7 @@
                 <w:noProof/>
                 <w:webHidden/>
               </w:rPr>
-              <w:instrText xml:space="preserve"> PAGEREF _Toc451960620 \h </w:instrText>
+              <w:instrText xml:space="preserve"> PAGEREF _Toc452452508 \h </w:instrText>
             </w:r>
             <w:r>
               <w:rPr>
@@ -1718,7 +1718,7 @@
               <w:lang w:eastAsia="es-CO"/>
             </w:rPr>
           </w:pPr>
-          <w:hyperlink w:anchor="_Toc451960621" w:history="1">
+          <w:hyperlink w:anchor="_Toc452452509" w:history="1">
             <w:r>
               <w:rPr>
                 <w:rStyle w:val="Hipervnculo"/>
@@ -1745,7 +1745,7 @@
                 <w:noProof/>
                 <w:webHidden/>
               </w:rPr>
-              <w:instrText xml:space="preserve"> PAGEREF _Toc451960621 \h </w:instrText>
+              <w:instrText xml:space="preserve"> PAGEREF _Toc452452509 \h </w:instrText>
             </w:r>
             <w:r>
               <w:rPr>
@@ -1789,7 +1789,7 @@
               <w:lang w:eastAsia="es-CO"/>
             </w:rPr>
           </w:pPr>
-          <w:hyperlink w:anchor="_Toc451960622" w:history="1">
+          <w:hyperlink w:anchor="_Toc452452510" w:history="1">
             <w:r>
               <w:rPr>
                 <w:rStyle w:val="Hipervnculo"/>
@@ -1816,7 +1816,7 @@
                 <w:noProof/>
                 <w:webHidden/>
               </w:rPr>
-              <w:instrText xml:space="preserve"> PAGEREF _Toc451960622 \h </w:instrText>
+              <w:instrText xml:space="preserve"> PAGEREF _Toc452452510 \h </w:instrText>
             </w:r>
             <w:r>
               <w:rPr>
@@ -1860,7 +1860,7 @@
               <w:lang w:eastAsia="es-CO"/>
             </w:rPr>
           </w:pPr>
-          <w:hyperlink w:anchor="_Toc451960623" w:history="1">
+          <w:hyperlink w:anchor="_Toc452452511" w:history="1">
             <w:r>
               <w:rPr>
                 <w:rStyle w:val="Hipervnculo"/>
@@ -1887,7 +1887,7 @@
                 <w:noProof/>
                 <w:webHidden/>
               </w:rPr>
-              <w:instrText xml:space="preserve"> PAGEREF _Toc451960623 \h </w:instrText>
+              <w:instrText xml:space="preserve"> PAGEREF _Toc452452511 \h </w:instrText>
             </w:r>
             <w:r>
               <w:rPr>
@@ -1931,7 +1931,7 @@
               <w:lang w:eastAsia="es-CO"/>
             </w:rPr>
           </w:pPr>
-          <w:hyperlink w:anchor="_Toc451960624" w:history="1">
+          <w:hyperlink w:anchor="_Toc452452512" w:history="1">
             <w:r>
               <w:rPr>
                 <w:rStyle w:val="Hipervnculo"/>
@@ -1958,7 +1958,7 @@
                 <w:noProof/>
                 <w:webHidden/>
               </w:rPr>
-              <w:instrText xml:space="preserve"> PAGEREF _Toc451960624 \h </w:instrText>
+              <w:instrText xml:space="preserve"> PAGEREF _Toc452452512 \h </w:instrText>
             </w:r>
             <w:r>
               <w:rPr>
@@ -2002,7 +2002,7 @@
               <w:lang w:eastAsia="es-CO"/>
             </w:rPr>
           </w:pPr>
-          <w:hyperlink w:anchor="_Toc451960625" w:history="1">
+          <w:hyperlink w:anchor="_Toc452452513" w:history="1">
             <w:r>
               <w:rPr>
                 <w:rStyle w:val="Hipervnculo"/>
@@ -2029,7 +2029,7 @@
                 <w:noProof/>
                 <w:webHidden/>
               </w:rPr>
-              <w:instrText xml:space="preserve"> PAGEREF _Toc451960625 \h </w:instrText>
+              <w:instrText xml:space="preserve"> PAGEREF _Toc452452513 \h </w:instrText>
             </w:r>
             <w:r>
               <w:rPr>
@@ -2073,7 +2073,7 @@
               <w:lang w:eastAsia="es-CO"/>
             </w:rPr>
           </w:pPr>
-          <w:hyperlink w:anchor="_Toc451960626" w:history="1">
+          <w:hyperlink w:anchor="_Toc452452514" w:history="1">
             <w:r>
               <w:rPr>
                 <w:rStyle w:val="Hipervnculo"/>
@@ -2100,7 +2100,7 @@
                 <w:noProof/>
                 <w:webHidden/>
               </w:rPr>
-              <w:instrText xml:space="preserve"> PAGEREF _Toc451960626 \h </w:instrText>
+              <w:instrText xml:space="preserve"> PAGEREF _Toc452452514 \h </w:instrText>
             </w:r>
             <w:r>
               <w:rPr>
@@ -2144,7 +2144,7 @@
               <w:lang w:eastAsia="es-CO"/>
             </w:rPr>
           </w:pPr>
-          <w:hyperlink w:anchor="_Toc451960627" w:history="1">
+          <w:hyperlink w:anchor="_Toc452452515" w:history="1">
             <w:r>
               <w:rPr>
                 <w:rStyle w:val="Hipervnculo"/>
@@ -2171,7 +2171,7 @@
                 <w:noProof/>
                 <w:webHidden/>
               </w:rPr>
-              <w:instrText xml:space="preserve"> PAGEREF _Toc451960627 \h </w:instrText>
+              <w:instrText xml:space="preserve"> PAGEREF _Toc452452515 \h </w:instrText>
             </w:r>
             <w:r>
               <w:rPr>
@@ -2215,7 +2215,7 @@
               <w:lang w:eastAsia="es-CO"/>
             </w:rPr>
           </w:pPr>
-          <w:hyperlink w:anchor="_Toc451960628" w:history="1">
+          <w:hyperlink w:anchor="_Toc452452516" w:history="1">
             <w:r>
               <w:rPr>
                 <w:rStyle w:val="Hipervnculo"/>
@@ -2242,7 +2242,7 @@
                 <w:noProof/>
                 <w:webHidden/>
               </w:rPr>
-              <w:instrText xml:space="preserve"> PAGEREF _Toc451960628 \h </w:instrText>
+              <w:instrText xml:space="preserve"> PAGEREF _Toc452452516 \h </w:instrText>
             </w:r>
             <w:r>
               <w:rPr>
@@ -2286,7 +2286,7 @@
               <w:lang w:eastAsia="es-CO"/>
             </w:rPr>
           </w:pPr>
-          <w:hyperlink w:anchor="_Toc451960629" w:history="1">
+          <w:hyperlink w:anchor="_Toc452452517" w:history="1">
             <w:r>
               <w:rPr>
                 <w:rStyle w:val="Hipervnculo"/>
@@ -2313,7 +2313,7 @@
                 <w:noProof/>
                 <w:webHidden/>
               </w:rPr>
-              <w:instrText xml:space="preserve"> PAGEREF _Toc451960629 \h </w:instrText>
+              <w:instrText xml:space="preserve"> PAGEREF _Toc452452517 \h </w:instrText>
             </w:r>
             <w:r>
               <w:rPr>
@@ -2357,7 +2357,7 @@
               <w:lang w:eastAsia="es-CO"/>
             </w:rPr>
           </w:pPr>
-          <w:hyperlink w:anchor="_Toc451960630" w:history="1">
+          <w:hyperlink w:anchor="_Toc452452518" w:history="1">
             <w:r>
               <w:rPr>
                 <w:rStyle w:val="Hipervnculo"/>
@@ -2384,7 +2384,7 @@
                 <w:noProof/>
                 <w:webHidden/>
               </w:rPr>
-              <w:instrText xml:space="preserve"> PAGEREF _Toc451960630 \h </w:instrText>
+              <w:instrText xml:space="preserve"> PAGEREF _Toc452452518 \h </w:instrText>
             </w:r>
             <w:r>
               <w:rPr>
@@ -2428,7 +2428,7 @@
               <w:lang w:eastAsia="es-CO"/>
             </w:rPr>
           </w:pPr>
-          <w:hyperlink w:anchor="_Toc451960631" w:history="1">
+          <w:hyperlink w:anchor="_Toc452452519" w:history="1">
             <w:r>
               <w:rPr>
                 <w:rStyle w:val="Hipervnculo"/>
@@ -2455,7 +2455,7 @@
                 <w:noProof/>
                 <w:webHidden/>
               </w:rPr>
-              <w:instrText xml:space="preserve"> PAGEREF _Toc451960631 \h </w:instrText>
+              <w:instrText xml:space="preserve"> PAGEREF _Toc452452519 \h </w:instrText>
             </w:r>
             <w:r>
               <w:rPr>
@@ -2499,7 +2499,7 @@
               <w:lang w:eastAsia="es-CO"/>
             </w:rPr>
           </w:pPr>
-          <w:hyperlink w:anchor="_Toc451960632" w:history="1">
+          <w:hyperlink w:anchor="_Toc452452520" w:history="1">
             <w:r>
               <w:rPr>
                 <w:rStyle w:val="Hipervnculo"/>
@@ -2526,7 +2526,7 @@
                 <w:noProof/>
                 <w:webHidden/>
               </w:rPr>
-              <w:instrText xml:space="preserve"> PAGEREF _Toc451960632 \h </w:instrText>
+              <w:instrText xml:space="preserve"> PAGEREF _Toc452452520 \h </w:instrText>
             </w:r>
             <w:r>
               <w:rPr>
@@ -2570,7 +2570,7 @@
               <w:lang w:eastAsia="es-CO"/>
             </w:rPr>
           </w:pPr>
-          <w:hyperlink w:anchor="_Toc451960633" w:history="1">
+          <w:hyperlink w:anchor="_Toc452452521" w:history="1">
             <w:r>
               <w:rPr>
                 <w:rStyle w:val="Hipervnculo"/>
@@ -2597,7 +2597,7 @@
                 <w:noProof/>
                 <w:webHidden/>
               </w:rPr>
-              <w:instrText xml:space="preserve"> PAGEREF _Toc451960633 \h </w:instrText>
+              <w:instrText xml:space="preserve"> PAGEREF _Toc452452521 \h </w:instrText>
             </w:r>
             <w:r>
               <w:rPr>
@@ -2641,7 +2641,7 @@
               <w:lang w:eastAsia="es-CO"/>
             </w:rPr>
           </w:pPr>
-          <w:hyperlink w:anchor="_Toc451960634" w:history="1">
+          <w:hyperlink w:anchor="_Toc452452522" w:history="1">
             <w:r>
               <w:rPr>
                 <w:rStyle w:val="Hipervnculo"/>
@@ -2668,7 +2668,7 @@
                 <w:noProof/>
                 <w:webHidden/>
               </w:rPr>
-              <w:instrText xml:space="preserve"> PAGEREF _Toc451960634 \h </w:instrText>
+              <w:instrText xml:space="preserve"> PAGEREF _Toc452452522 \h </w:instrText>
             </w:r>
             <w:r>
               <w:rPr>
@@ -2712,7 +2712,7 @@
               <w:lang w:eastAsia="es-CO"/>
             </w:rPr>
           </w:pPr>
-          <w:hyperlink w:anchor="_Toc451960635" w:history="1">
+          <w:hyperlink w:anchor="_Toc452452523" w:history="1">
             <w:r>
               <w:rPr>
                 <w:rStyle w:val="Hipervnculo"/>
@@ -2739,7 +2739,7 @@
                 <w:noProof/>
                 <w:webHidden/>
               </w:rPr>
-              <w:instrText xml:space="preserve"> PAGEREF _Toc451960635 \h </w:instrText>
+              <w:instrText xml:space="preserve"> PAGEREF _Toc452452523 \h </w:instrText>
             </w:r>
             <w:r>
               <w:rPr>
@@ -2783,7 +2783,7 @@
               <w:lang w:eastAsia="es-CO"/>
             </w:rPr>
           </w:pPr>
-          <w:hyperlink w:anchor="_Toc451960636" w:history="1">
+          <w:hyperlink w:anchor="_Toc452452524" w:history="1">
             <w:r>
               <w:rPr>
                 <w:rStyle w:val="Hipervnculo"/>
@@ -2810,7 +2810,7 @@
                 <w:noProof/>
                 <w:webHidden/>
               </w:rPr>
-              <w:instrText xml:space="preserve"> PAGEREF _Toc451960636 \h </w:instrText>
+              <w:instrText xml:space="preserve"> PAGEREF _Toc452452524 \h </w:instrText>
             </w:r>
             <w:r>
               <w:rPr>
@@ -2854,7 +2854,7 @@
               <w:lang w:eastAsia="es-CO"/>
             </w:rPr>
           </w:pPr>
-          <w:hyperlink w:anchor="_Toc451960637" w:history="1">
+          <w:hyperlink w:anchor="_Toc452452525" w:history="1">
             <w:r>
               <w:rPr>
                 <w:rStyle w:val="Hipervnculo"/>
@@ -2881,7 +2881,7 @@
                 <w:noProof/>
                 <w:webHidden/>
               </w:rPr>
-              <w:instrText xml:space="preserve"> PAGEREF _Toc451960637 \h </w:instrText>
+              <w:instrText xml:space="preserve"> PAGEREF _Toc452452525 \h </w:instrText>
             </w:r>
             <w:r>
               <w:rPr>
@@ -2925,7 +2925,7 @@
               <w:lang w:eastAsia="es-CO"/>
             </w:rPr>
           </w:pPr>
-          <w:hyperlink w:anchor="_Toc451960638" w:history="1">
+          <w:hyperlink w:anchor="_Toc452452526" w:history="1">
             <w:r>
               <w:rPr>
                 <w:rStyle w:val="Hipervnculo"/>
@@ -2952,7 +2952,7 @@
                 <w:noProof/>
                 <w:webHidden/>
               </w:rPr>
-              <w:instrText xml:space="preserve"> PAGEREF _Toc451960638 \h </w:instrText>
+              <w:instrText xml:space="preserve"> PAGEREF _Toc452452526 \h </w:instrText>
             </w:r>
             <w:r>
               <w:rPr>
@@ -2996,7 +2996,7 @@
               <w:lang w:eastAsia="es-CO"/>
             </w:rPr>
           </w:pPr>
-          <w:hyperlink w:anchor="_Toc451960639" w:history="1">
+          <w:hyperlink w:anchor="_Toc452452527" w:history="1">
             <w:r>
               <w:rPr>
                 <w:rStyle w:val="Hipervnculo"/>
@@ -3023,7 +3023,7 @@
                 <w:noProof/>
                 <w:webHidden/>
               </w:rPr>
-              <w:instrText xml:space="preserve"> PAGEREF _Toc451960639 \h </w:instrText>
+              <w:instrText xml:space="preserve"> PAGEREF _Toc452452527 \h </w:instrText>
             </w:r>
             <w:r>
               <w:rPr>
@@ -3067,7 +3067,7 @@
               <w:lang w:eastAsia="es-CO"/>
             </w:rPr>
           </w:pPr>
-          <w:hyperlink w:anchor="_Toc451960640" w:history="1">
+          <w:hyperlink w:anchor="_Toc452452528" w:history="1">
             <w:r>
               <w:rPr>
                 <w:rStyle w:val="Hipervnculo"/>
@@ -3094,7 +3094,7 @@
                 <w:noProof/>
                 <w:webHidden/>
               </w:rPr>
-              <w:instrText xml:space="preserve"> PAGEREF _Toc451960640 \h </w:instrText>
+              <w:instrText xml:space="preserve"> PAGEREF _Toc452452528 \h </w:instrText>
             </w:r>
             <w:r>
               <w:rPr>
@@ -3124,8 +3124,6 @@
               <w:fldChar w:fldCharType="end"/>
             </w:r>
           </w:hyperlink>
-          <w:bookmarkStart w:id="0" w:name="_GoBack"/>
-          <w:bookmarkEnd w:id="0"/>
         </w:p>
         <w:p>
           <w:pPr>
@@ -3140,7 +3138,7 @@
               <w:lang w:eastAsia="es-CO"/>
             </w:rPr>
           </w:pPr>
-          <w:hyperlink w:anchor="_Toc451960641" w:history="1">
+          <w:hyperlink w:anchor="_Toc452452529" w:history="1">
             <w:r>
               <w:rPr>
                 <w:rStyle w:val="Hipervnculo"/>
@@ -3167,7 +3165,7 @@
                 <w:noProof/>
                 <w:webHidden/>
               </w:rPr>
-              <w:instrText xml:space="preserve"> PAGEREF _Toc451960641 \h </w:instrText>
+              <w:instrText xml:space="preserve"> PAGEREF _Toc452452529 \h </w:instrText>
             </w:r>
             <w:r>
               <w:rPr>
@@ -3246,12 +3244,12 @@
         <w:pStyle w:val="Ttulo1"/>
         <w:jc w:val="center"/>
       </w:pPr>
-      <w:bookmarkStart w:id="1" w:name="_Toc451960598"/>
+      <w:bookmarkStart w:id="0" w:name="_Toc452452486"/>
       <w:r>
         <w:lastRenderedPageBreak/>
         <w:t>Introducción</w:t>
       </w:r>
-      <w:bookmarkEnd w:id="1"/>
+      <w:bookmarkEnd w:id="0"/>
     </w:p>
     <w:p>
       <w:pPr>
@@ -3286,7 +3284,7 @@
         <w:pStyle w:val="Ttulo1"/>
         <w:spacing w:line="240" w:lineRule="auto"/>
       </w:pPr>
-      <w:bookmarkStart w:id="2" w:name="_Toc451960599"/>
+      <w:bookmarkStart w:id="1" w:name="_Toc452452487"/>
       <w:r>
         <w:lastRenderedPageBreak/>
         <w:t>Análisis</w:t>
@@ -3294,7 +3292,7 @@
       <w:r>
         <w:t xml:space="preserve"> inicial</w:t>
       </w:r>
-      <w:bookmarkEnd w:id="2"/>
+      <w:bookmarkEnd w:id="1"/>
     </w:p>
     <w:p>
       <w:pPr>
@@ -3327,14 +3325,14 @@
         <w:pStyle w:val="Ttulo1"/>
         <w:spacing w:line="240" w:lineRule="auto"/>
       </w:pPr>
-      <w:bookmarkStart w:id="3" w:name="_Toc451960600"/>
+      <w:bookmarkStart w:id="2" w:name="_Toc452452488"/>
       <w:r>
         <w:t>Análisis</w:t>
       </w:r>
       <w:r>
         <w:t xml:space="preserve"> de la situación actual</w:t>
       </w:r>
-      <w:bookmarkEnd w:id="3"/>
+      <w:bookmarkEnd w:id="2"/>
     </w:p>
     <w:p>
       <w:pPr>
@@ -3346,11 +3344,11 @@
         <w:pStyle w:val="Ttulo2"/>
         <w:spacing w:line="240" w:lineRule="auto"/>
       </w:pPr>
-      <w:bookmarkStart w:id="4" w:name="_Toc451960601"/>
+      <w:bookmarkStart w:id="3" w:name="_Toc452452489"/>
       <w:r>
         <w:t>Sistemas de información.</w:t>
       </w:r>
-      <w:bookmarkEnd w:id="4"/>
+      <w:bookmarkEnd w:id="3"/>
     </w:p>
     <w:p>
       <w:pPr>
@@ -3452,12 +3450,12 @@
         <w:pStyle w:val="Ttulo1"/>
         <w:spacing w:line="240" w:lineRule="auto"/>
       </w:pPr>
-      <w:bookmarkStart w:id="5" w:name="_Toc451960602"/>
+      <w:bookmarkStart w:id="4" w:name="_Toc452452490"/>
       <w:r>
         <w:lastRenderedPageBreak/>
         <w:t>Análisis básico de necesidades a cumplir con la intranet</w:t>
       </w:r>
-      <w:bookmarkEnd w:id="5"/>
+      <w:bookmarkEnd w:id="4"/>
     </w:p>
     <w:p/>
     <w:p>
@@ -3500,7 +3498,7 @@
         <w:pStyle w:val="Ttulo2"/>
         <w:spacing w:line="240" w:lineRule="auto"/>
       </w:pPr>
-      <w:bookmarkStart w:id="6" w:name="_Toc451960603"/>
+      <w:bookmarkStart w:id="5" w:name="_Toc452452491"/>
       <w:r>
         <w:rPr>
           <w:rStyle w:val="Ttulo2Car"/>
@@ -3510,7 +3508,7 @@
       <w:r>
         <w:t>.</w:t>
       </w:r>
-      <w:bookmarkEnd w:id="6"/>
+      <w:bookmarkEnd w:id="5"/>
     </w:p>
     <w:p>
       <w:pPr>
@@ -3699,12 +3697,12 @@
         <w:pStyle w:val="Ttulo2"/>
         <w:spacing w:line="240" w:lineRule="auto"/>
       </w:pPr>
-      <w:bookmarkStart w:id="7" w:name="_Toc451960604"/>
+      <w:bookmarkStart w:id="6" w:name="_Toc452452492"/>
       <w:r>
         <w:lastRenderedPageBreak/>
         <w:t>Ventajas de la intranet.</w:t>
       </w:r>
-      <w:bookmarkEnd w:id="7"/>
+      <w:bookmarkEnd w:id="6"/>
     </w:p>
     <w:p/>
     <w:p>
@@ -3916,128 +3914,133 @@
         <w:pStyle w:val="Ttulo1"/>
         <w:spacing w:line="240" w:lineRule="auto"/>
       </w:pPr>
-      <w:bookmarkStart w:id="8" w:name="_Toc451960605"/>
+      <w:bookmarkStart w:id="7" w:name="_Toc452452493"/>
       <w:r>
         <w:lastRenderedPageBreak/>
         <w:t>Objetivo de la intranet para la Joyería Intercontinental</w:t>
       </w:r>
+      <w:bookmarkEnd w:id="7"/>
+    </w:p>
+    <w:p>
+      <w:pPr>
+        <w:spacing w:after="0" w:line="240" w:lineRule="auto"/>
+      </w:pPr>
+    </w:p>
+    <w:p>
+      <w:pPr>
+        <w:spacing w:after="0" w:line="240" w:lineRule="auto"/>
+      </w:pPr>
+      <w:r>
+        <w:t>A partir de un análisis de la situación actual, los sistemas de información y las necesidades que sean detectadas, se propone una intranet corporativa que sirva para integrar elementos de los diferentes sistemas de información que utilizan, permitiendo una gestión más fácil y sencilla de la información.</w:t>
+      </w:r>
+    </w:p>
+    <w:p>
+      <w:pPr>
+        <w:spacing w:after="0" w:line="240" w:lineRule="auto"/>
+      </w:pPr>
+      <w:r>
+        <w:t>También, se es necesario usar la herramienta como una estrategia comunicativa que no solo sirva para la publicación y adquisición de conocimientos, sino que permita el desarrollo de una cultura corporativa y la cohesión de los diferentes departamentos de trabajo.</w:t>
+      </w:r>
+    </w:p>
+    <w:p>
+      <w:pPr>
+        <w:spacing w:after="0" w:line="240" w:lineRule="auto"/>
+      </w:pPr>
+    </w:p>
+    <w:p>
+      <w:pPr>
+        <w:spacing w:after="0" w:line="240" w:lineRule="auto"/>
+      </w:pPr>
+      <w:r>
+        <w:t>En síntesis, el objetivo de la intranet corporativa es Diseñar y desarrollar un sistema de información que permita la gestión de la comunicación, de los contenidos y archivos como también la gestión del conocimiento; todo esto de forma integral, creando unión en el equipo de trabajo y mejorando la comunicación de este.</w:t>
+      </w:r>
+    </w:p>
+    <w:p>
+      <w:pPr>
+        <w:spacing w:after="0" w:line="240" w:lineRule="auto"/>
+      </w:pPr>
+    </w:p>
+    <w:p>
+      <w:pPr>
+        <w:pStyle w:val="Ttulo2"/>
+      </w:pPr>
+      <w:bookmarkStart w:id="8" w:name="_Toc452452494"/>
+      <w:r>
+        <w:t>Enfoques del proyecto</w:t>
+      </w:r>
       <w:bookmarkEnd w:id="8"/>
     </w:p>
     <w:p>
-      <w:pPr>
-        <w:spacing w:after="0" w:line="240" w:lineRule="auto"/>
-      </w:pPr>
-    </w:p>
-    <w:p>
-      <w:pPr>
-        <w:spacing w:after="0" w:line="240" w:lineRule="auto"/>
-      </w:pPr>
-      <w:r>
-        <w:t>A partir de un análisis de la situación actual, los sistemas de información y las necesidades que sean detectadas, se propone una intranet corporativa que sirva para integrar elementos de los diferentes sistemas de información que utilizan, permitiendo una gestión más fácil y sencilla de la información.</w:t>
-      </w:r>
-    </w:p>
-    <w:p>
-      <w:pPr>
-        <w:spacing w:after="0" w:line="240" w:lineRule="auto"/>
-      </w:pPr>
-      <w:r>
-        <w:t>También, se es necesario usar la herramienta como una estrategia comunicativa que no solo sirva para la publicación y adquisición de conocimientos, sino que permita el desarrollo de una cultura corporativa y la cohesión de los diferentes departamentos de trabajo.</w:t>
-      </w:r>
-    </w:p>
-    <w:p>
-      <w:pPr>
-        <w:spacing w:after="0" w:line="240" w:lineRule="auto"/>
-      </w:pPr>
-    </w:p>
-    <w:p>
-      <w:pPr>
-        <w:spacing w:after="0" w:line="240" w:lineRule="auto"/>
-      </w:pPr>
-      <w:r>
-        <w:t>En síntesis, el objetivo de la intranet corporativa es Diseñar y desarrollar un sistema de información que permita la gestión de la comunicación, de los contenidos y archivos como también la gestión del conocimiento; todo esto de forma integral, creando unión en el equipo de trabajo y mejorando la comunicación de este.</w:t>
-      </w:r>
-    </w:p>
-    <w:p>
-      <w:pPr>
-        <w:spacing w:after="0" w:line="240" w:lineRule="auto"/>
-      </w:pPr>
-    </w:p>
-    <w:p>
-      <w:pPr>
-        <w:pStyle w:val="Ttulo2"/>
-      </w:pPr>
-      <w:bookmarkStart w:id="9" w:name="_Toc451960606"/>
-      <w:r>
-        <w:t>Enfoques del proyecto</w:t>
-      </w:r>
+      <w:r>
+        <w:t>El proyecto de la IntraWeb dentro de la joyería Intercontinental tiene uno</w:t>
+      </w:r>
+      <w:r>
+        <w:t>s enfoques que van ligados al análisis de las necesidades descrito en puntos anteriores del documento</w:t>
+      </w:r>
+      <w:r>
+        <w:t xml:space="preserve"> </w:t>
+      </w:r>
+      <w:r>
+        <w:t xml:space="preserve">y a los </w:t>
+      </w:r>
+      <w:r>
+        <w:t>objetivos ya que si estos se cumplen, quiere decir que los objetivos han sido cumplidos. Estos enfoques se definirán como un grupo de “Premisas Básicas”</w:t>
+      </w:r>
+      <w:r>
+        <w:t>.</w:t>
+      </w:r>
+    </w:p>
+    <w:p>
+      <w:pPr>
+        <w:pStyle w:val="Prrafodelista"/>
+        <w:numPr>
+          <w:ilvl w:val="0"/>
+          <w:numId w:val="43"/>
+        </w:numPr>
+      </w:pPr>
+      <w:r>
+        <w:t>Compartir la información de interés general de la empresa, como de los departamentos y fuentes externas.</w:t>
+      </w:r>
+    </w:p>
+    <w:p>
+      <w:pPr>
+        <w:pStyle w:val="Prrafodelista"/>
+        <w:numPr>
+          <w:ilvl w:val="0"/>
+          <w:numId w:val="43"/>
+        </w:numPr>
+      </w:pPr>
+      <w:r>
+        <w:t>Que se usen las herramientas disponibles que se pondrán al alcance de los empleados.</w:t>
+      </w:r>
+    </w:p>
+    <w:p>
+      <w:pPr>
+        <w:pStyle w:val="Prrafodelista"/>
+        <w:numPr>
+          <w:ilvl w:val="0"/>
+          <w:numId w:val="43"/>
+        </w:numPr>
+      </w:pPr>
+      <w:r>
+        <w:t>Mejorar la comunicación interna de la empresa.</w:t>
+      </w:r>
+    </w:p>
+    <w:p>
+      <w:pPr>
+        <w:pStyle w:val="Prrafodelista"/>
+        <w:numPr>
+          <w:ilvl w:val="0"/>
+          <w:numId w:val="43"/>
+        </w:numPr>
+      </w:pPr>
+      <w:r>
+        <w:t>Mejorar significativamente los procesos de inducción y todos los documentos y elementos didáctico</w:t>
+      </w:r>
+      <w:bookmarkStart w:id="9" w:name="_GoBack"/>
       <w:bookmarkEnd w:id="9"/>
-    </w:p>
-    <w:p>
-      <w:r>
-        <w:t>El proyecto de la IntraWeb dentro de la joyería Intercontinental tiene uno</w:t>
-      </w:r>
-      <w:r>
-        <w:t>s enfoques que van ligados al análisis de las necesidades descrito en puntos anteriores del documento</w:t>
-      </w:r>
-      <w:r>
-        <w:t xml:space="preserve"> </w:t>
-      </w:r>
-      <w:r>
-        <w:t xml:space="preserve">y a los </w:t>
-      </w:r>
-      <w:r>
-        <w:t>objetivos ya que si estos se cumplen, quiere decir que los objetivos han sido cumplidos. Estos enfoques se definirán como un grupo de “Premisas Básicas”</w:t>
-      </w:r>
-      <w:r>
-        <w:t>.</w:t>
-      </w:r>
-    </w:p>
-    <w:p>
-      <w:pPr>
-        <w:pStyle w:val="Prrafodelista"/>
-        <w:numPr>
-          <w:ilvl w:val="0"/>
-          <w:numId w:val="43"/>
-        </w:numPr>
-      </w:pPr>
-      <w:r>
-        <w:t>Compartir la información de interés general de la empresa, como de los departamentos y fuentes externas.</w:t>
-      </w:r>
-    </w:p>
-    <w:p>
-      <w:pPr>
-        <w:pStyle w:val="Prrafodelista"/>
-        <w:numPr>
-          <w:ilvl w:val="0"/>
-          <w:numId w:val="43"/>
-        </w:numPr>
-      </w:pPr>
-      <w:r>
-        <w:t>Que se usen las herramientas disponibles que se pondrán al alcance de los empleados.</w:t>
-      </w:r>
-    </w:p>
-    <w:p>
-      <w:pPr>
-        <w:pStyle w:val="Prrafodelista"/>
-        <w:numPr>
-          <w:ilvl w:val="0"/>
-          <w:numId w:val="43"/>
-        </w:numPr>
-      </w:pPr>
-      <w:r>
-        <w:t>Mejorar la comunicación interna de la empresa.</w:t>
-      </w:r>
-    </w:p>
-    <w:p>
-      <w:pPr>
-        <w:pStyle w:val="Prrafodelista"/>
-        <w:numPr>
-          <w:ilvl w:val="0"/>
-          <w:numId w:val="43"/>
-        </w:numPr>
-      </w:pPr>
-      <w:r>
-        <w:t>Mejorar significativamente los procesos de inducción y todos los documentos y elementos didácticos que correspondan.</w:t>
+      <w:r>
+        <w:t>s que correspondan.</w:t>
       </w:r>
     </w:p>
     <w:p>
@@ -4093,7 +4096,7 @@
         <w:pStyle w:val="Ttulo2"/>
         <w:spacing w:line="240" w:lineRule="auto"/>
       </w:pPr>
-      <w:bookmarkStart w:id="10" w:name="_Toc451960607"/>
+      <w:bookmarkStart w:id="10" w:name="_Toc452452495"/>
       <w:r>
         <w:t>Objetivos específicos</w:t>
       </w:r>
@@ -4462,7 +4465,7 @@
         <w:pStyle w:val="Ttulo1"/>
       </w:pPr>
       <w:bookmarkStart w:id="11" w:name="_Toc449902272"/>
-      <w:bookmarkStart w:id="12" w:name="_Toc451960608"/>
+      <w:bookmarkStart w:id="12" w:name="_Toc452452496"/>
       <w:r>
         <w:lastRenderedPageBreak/>
         <w:t>Funciones área de sistemas</w:t>
@@ -5872,7 +5875,7 @@
         <w:pStyle w:val="Ttulo2"/>
       </w:pPr>
       <w:bookmarkStart w:id="13" w:name="_Toc449902273"/>
-      <w:bookmarkStart w:id="14" w:name="_Toc451960609"/>
+      <w:bookmarkStart w:id="14" w:name="_Toc452452497"/>
       <w:r>
         <w:t>Implementar en la intranet.</w:t>
       </w:r>
@@ -6078,7 +6081,7 @@
         <w:pStyle w:val="Ttulo3"/>
       </w:pPr>
       <w:bookmarkStart w:id="15" w:name="_Toc449902274"/>
-      <w:bookmarkStart w:id="16" w:name="_Toc451960610"/>
+      <w:bookmarkStart w:id="16" w:name="_Toc452452498"/>
       <w:r>
         <w:t>Funciones adicionales para cargar a la intranet</w:t>
       </w:r>
@@ -6144,7 +6147,7 @@
         <w:pStyle w:val="Ttulo1"/>
       </w:pPr>
       <w:bookmarkStart w:id="17" w:name="_Toc449902275"/>
-      <w:bookmarkStart w:id="18" w:name="_Toc451960611"/>
+      <w:bookmarkStart w:id="18" w:name="_Toc452452499"/>
       <w:r>
         <w:lastRenderedPageBreak/>
         <w:t>Funciones área contabilidad</w:t>
@@ -6363,7 +6366,7 @@
         <w:pStyle w:val="Ttulo2"/>
       </w:pPr>
       <w:bookmarkStart w:id="19" w:name="_Toc449902276"/>
-      <w:bookmarkStart w:id="20" w:name="_Toc451960612"/>
+      <w:bookmarkStart w:id="20" w:name="_Toc452452500"/>
       <w:r>
         <w:t>Funciones intranet</w:t>
       </w:r>
@@ -6461,7 +6464,7 @@
         <w:pStyle w:val="Ttulo1"/>
       </w:pPr>
       <w:bookmarkStart w:id="21" w:name="_Toc449902277"/>
-      <w:bookmarkStart w:id="22" w:name="_Toc451960613"/>
+      <w:bookmarkStart w:id="22" w:name="_Toc452452501"/>
       <w:r>
         <w:lastRenderedPageBreak/>
         <w:t xml:space="preserve">Dir. </w:t>
@@ -6608,7 +6611,7 @@
         <w:pStyle w:val="Ttulo2"/>
       </w:pPr>
       <w:bookmarkStart w:id="23" w:name="_Toc449902278"/>
-      <w:bookmarkStart w:id="24" w:name="_Toc451960614"/>
+      <w:bookmarkStart w:id="24" w:name="_Toc452452502"/>
       <w:r>
         <w:t>Funciones intranet</w:t>
       </w:r>
@@ -6698,7 +6701,7 @@
         <w:pStyle w:val="Ttulo1"/>
       </w:pPr>
       <w:bookmarkStart w:id="25" w:name="_Toc449902279"/>
-      <w:bookmarkStart w:id="26" w:name="_Toc451960615"/>
+      <w:bookmarkStart w:id="26" w:name="_Toc452452503"/>
       <w:r>
         <w:lastRenderedPageBreak/>
         <w:t>Gestión</w:t>
@@ -6943,7 +6946,7 @@
         <w:pStyle w:val="Ttulo2"/>
       </w:pPr>
       <w:bookmarkStart w:id="27" w:name="_Toc449902280"/>
-      <w:bookmarkStart w:id="28" w:name="_Toc451960616"/>
+      <w:bookmarkStart w:id="28" w:name="_Toc452452504"/>
       <w:r>
         <w:t>Funciones intranet</w:t>
       </w:r>
@@ -7068,7 +7071,7 @@
         <w:pStyle w:val="Ttulo1"/>
       </w:pPr>
       <w:bookmarkStart w:id="29" w:name="_Toc449902281"/>
-      <w:bookmarkStart w:id="30" w:name="_Toc451960617"/>
+      <w:bookmarkStart w:id="30" w:name="_Toc452452505"/>
       <w:r>
         <w:lastRenderedPageBreak/>
         <w:t>Tesorería</w:t>
@@ -7302,7 +7305,7 @@
         <w:pStyle w:val="Ttulo2"/>
       </w:pPr>
       <w:bookmarkStart w:id="31" w:name="_Toc449902282"/>
-      <w:bookmarkStart w:id="32" w:name="_Toc451960618"/>
+      <w:bookmarkStart w:id="32" w:name="_Toc452452506"/>
       <w:r>
         <w:t>Funciones intranet</w:t>
       </w:r>
@@ -7429,7 +7432,7 @@
         <w:pStyle w:val="Ttulo1"/>
       </w:pPr>
       <w:bookmarkStart w:id="33" w:name="_Toc449902283"/>
-      <w:bookmarkStart w:id="34" w:name="_Toc451960619"/>
+      <w:bookmarkStart w:id="34" w:name="_Toc452452507"/>
       <w:r>
         <w:lastRenderedPageBreak/>
         <w:t>Inventarios</w:t>
@@ -7731,7 +7734,7 @@
         <w:pStyle w:val="Ttulo2"/>
       </w:pPr>
       <w:bookmarkStart w:id="35" w:name="_Toc449902284"/>
-      <w:bookmarkStart w:id="36" w:name="_Toc451960620"/>
+      <w:bookmarkStart w:id="36" w:name="_Toc452452508"/>
       <w:r>
         <w:t>Funciones intranet</w:t>
       </w:r>
@@ -7857,7 +7860,7 @@
         <w:pStyle w:val="Ttulo1"/>
       </w:pPr>
       <w:bookmarkStart w:id="37" w:name="_Toc449902285"/>
-      <w:bookmarkStart w:id="38" w:name="_Toc451960621"/>
+      <w:bookmarkStart w:id="38" w:name="_Toc452452509"/>
       <w:r>
         <w:lastRenderedPageBreak/>
         <w:t>Asesores</w:t>
@@ -8105,7 +8108,7 @@
         <w:pStyle w:val="Ttulo2"/>
       </w:pPr>
       <w:bookmarkStart w:id="39" w:name="_Toc449902286"/>
-      <w:bookmarkStart w:id="40" w:name="_Toc451960622"/>
+      <w:bookmarkStart w:id="40" w:name="_Toc452452510"/>
       <w:r>
         <w:t>Funciones intranet</w:t>
       </w:r>
@@ -8249,7 +8252,7 @@
         <w:pStyle w:val="Ttulo1"/>
       </w:pPr>
       <w:bookmarkStart w:id="41" w:name="_Toc449902287"/>
-      <w:bookmarkStart w:id="42" w:name="_Toc451960623"/>
+      <w:bookmarkStart w:id="42" w:name="_Toc452452511"/>
       <w:r>
         <w:lastRenderedPageBreak/>
         <w:t>Compras</w:t>
@@ -8359,7 +8362,7 @@
         <w:pStyle w:val="Ttulo2"/>
       </w:pPr>
       <w:bookmarkStart w:id="43" w:name="_Toc449902288"/>
-      <w:bookmarkStart w:id="44" w:name="_Toc451960624"/>
+      <w:bookmarkStart w:id="44" w:name="_Toc452452512"/>
       <w:r>
         <w:t>Funciones intranet</w:t>
       </w:r>
@@ -8471,7 +8474,7 @@
         <w:pStyle w:val="Ttulo1"/>
       </w:pPr>
       <w:bookmarkStart w:id="45" w:name="_Toc449902289"/>
-      <w:bookmarkStart w:id="46" w:name="_Toc451960625"/>
+      <w:bookmarkStart w:id="46" w:name="_Toc452452513"/>
       <w:r>
         <w:lastRenderedPageBreak/>
         <w:t>Mercadeo</w:t>
@@ -8640,7 +8643,7 @@
         <w:pStyle w:val="Ttulo2"/>
       </w:pPr>
       <w:bookmarkStart w:id="47" w:name="_Toc449902290"/>
-      <w:bookmarkStart w:id="48" w:name="_Toc451960626"/>
+      <w:bookmarkStart w:id="48" w:name="_Toc452452514"/>
       <w:r>
         <w:t>Diseño grafico</w:t>
       </w:r>
@@ -8809,7 +8812,7 @@
         <w:pStyle w:val="Ttulo2"/>
       </w:pPr>
       <w:bookmarkStart w:id="49" w:name="_Toc449902291"/>
-      <w:bookmarkStart w:id="50" w:name="_Toc451960627"/>
+      <w:bookmarkStart w:id="50" w:name="_Toc452452515"/>
       <w:r>
         <w:t>Funciones intranet</w:t>
       </w:r>
@@ -8821,7 +8824,7 @@
         <w:pStyle w:val="Ttulo3"/>
       </w:pPr>
       <w:bookmarkStart w:id="51" w:name="_Toc449902292"/>
-      <w:bookmarkStart w:id="52" w:name="_Toc451960628"/>
+      <w:bookmarkStart w:id="52" w:name="_Toc452452516"/>
       <w:r>
         <w:t>Mercadeo</w:t>
       </w:r>
@@ -8905,7 +8908,7 @@
         <w:pStyle w:val="Ttulo3"/>
       </w:pPr>
       <w:bookmarkStart w:id="53" w:name="_Toc449902293"/>
-      <w:bookmarkStart w:id="54" w:name="_Toc451960629"/>
+      <w:bookmarkStart w:id="54" w:name="_Toc452452517"/>
       <w:r>
         <w:lastRenderedPageBreak/>
         <w:t>Diseño gráfico</w:t>
@@ -8991,7 +8994,7 @@
         <w:pStyle w:val="Ttulo1"/>
       </w:pPr>
       <w:bookmarkStart w:id="55" w:name="_Toc449902294"/>
-      <w:bookmarkStart w:id="56" w:name="_Toc451960630"/>
+      <w:bookmarkStart w:id="56" w:name="_Toc452452518"/>
       <w:r>
         <w:t>Gestión de calidad</w:t>
       </w:r>
@@ -9160,7 +9163,7 @@
         <w:pStyle w:val="Ttulo1"/>
         <w:spacing w:line="240" w:lineRule="auto"/>
       </w:pPr>
-      <w:bookmarkStart w:id="57" w:name="_Toc451960631"/>
+      <w:bookmarkStart w:id="57" w:name="_Toc452452519"/>
       <w:r>
         <w:lastRenderedPageBreak/>
         <w:t>Requisitos de la plataforma IntraWeb.</w:t>
@@ -9171,7 +9174,7 @@
       <w:pPr>
         <w:pStyle w:val="Ttulo1"/>
       </w:pPr>
-      <w:bookmarkStart w:id="58" w:name="_Toc451960632"/>
+      <w:bookmarkStart w:id="58" w:name="_Toc452452520"/>
       <w:r>
         <w:t>Plataforma De Aprendizaje Para Autoformación, Enlaces A Cursos Externos Y Plataformas De Aprendizaje Virtual.</w:t>
       </w:r>
@@ -9297,7 +9300,7 @@
       <w:pPr>
         <w:pStyle w:val="Ttulo1"/>
       </w:pPr>
-      <w:bookmarkStart w:id="59" w:name="_Toc451960633"/>
+      <w:bookmarkStart w:id="59" w:name="_Toc452452521"/>
       <w:r>
         <w:t>BPM Para Análisis Gerencial Y Toma De Decisiones. Administración Del Sitio</w:t>
       </w:r>
@@ -9535,7 +9538,7 @@
       <w:pPr>
         <w:pStyle w:val="Ttulo1"/>
       </w:pPr>
-      <w:bookmarkStart w:id="60" w:name="_Toc451960634"/>
+      <w:bookmarkStart w:id="60" w:name="_Toc452452522"/>
       <w:r>
         <w:t>Herramientas De Comunicación Y Procesos internos</w:t>
       </w:r>
@@ -10223,7 +10226,7 @@
       <w:pPr>
         <w:pStyle w:val="Ttulo1"/>
       </w:pPr>
-      <w:bookmarkStart w:id="61" w:name="_Toc451960635"/>
+      <w:bookmarkStart w:id="61" w:name="_Toc452452523"/>
       <w:r>
         <w:t>Requisitos No Funcionales</w:t>
       </w:r>
@@ -11491,7 +11494,7 @@
       <w:pPr>
         <w:pStyle w:val="Ttulo1"/>
       </w:pPr>
-      <w:bookmarkStart w:id="62" w:name="_Toc451960636"/>
+      <w:bookmarkStart w:id="62" w:name="_Toc452452524"/>
       <w:r>
         <w:t>Herramientas Para El Desarrollo</w:t>
       </w:r>
@@ -12149,7 +12152,7 @@
       <w:pPr>
         <w:pStyle w:val="Ttulo1"/>
       </w:pPr>
-      <w:bookmarkStart w:id="63" w:name="_Toc451960637"/>
+      <w:bookmarkStart w:id="63" w:name="_Toc452452525"/>
       <w:r>
         <w:lastRenderedPageBreak/>
         <w:t>Documentación de los requisitos funcionales.</w:t>
@@ -12171,7 +12174,7 @@
       <w:pPr>
         <w:pStyle w:val="Ttulo2"/>
       </w:pPr>
-      <w:bookmarkStart w:id="64" w:name="_Toc451960638"/>
+      <w:bookmarkStart w:id="64" w:name="_Toc452452526"/>
       <w:r>
         <w:t>Plataforma LMS</w:t>
       </w:r>
@@ -12695,7 +12698,7 @@
       <w:pPr>
         <w:pStyle w:val="Ttulo2"/>
       </w:pPr>
-      <w:bookmarkStart w:id="65" w:name="_Toc451960639"/>
+      <w:bookmarkStart w:id="65" w:name="_Toc452452527"/>
       <w:r>
         <w:t>Plataforma BPM</w:t>
       </w:r>
@@ -13602,7 +13605,7 @@
       <w:pPr>
         <w:pStyle w:val="Ttulo1"/>
       </w:pPr>
-      <w:bookmarkStart w:id="66" w:name="_Toc451960640"/>
+      <w:bookmarkStart w:id="66" w:name="_Toc452452528"/>
       <w:r>
         <w:lastRenderedPageBreak/>
         <w:t>Plan estratégico.</w:t>
@@ -13623,7 +13626,7 @@
       <w:pPr>
         <w:pStyle w:val="Ttulo2"/>
       </w:pPr>
-      <w:bookmarkStart w:id="67" w:name="_Toc451960641"/>
+      <w:bookmarkStart w:id="67" w:name="_Toc452452529"/>
       <w:r>
         <w:t>Metodología SCRUM</w:t>
       </w:r>
@@ -19144,7 +19147,7 @@
 </file>
 
 <file path=customXml/itemProps1.xml><?xml version="1.0" encoding="utf-8"?>
-<ds:datastoreItem xmlns:ds="http://schemas.openxmlformats.org/officeDocument/2006/customXml" ds:itemID="{6ABA7C61-4F50-4334-94EB-06633E0F3BAB}">
+<ds:datastoreItem xmlns:ds="http://schemas.openxmlformats.org/officeDocument/2006/customXml" ds:itemID="{E8549C9E-9DB9-448D-AD25-7C91A0B141D0}">
   <ds:schemaRefs>
     <ds:schemaRef ds:uri="http://schemas.openxmlformats.org/officeDocument/2006/bibliography"/>
   </ds:schemaRefs>

</xml_diff>